<commit_message>
MODIFIED: company requirement table
</commit_message>
<xml_diff>
--- a/LMS_MySql_Tables/Table_Company_Requirement.docx
+++ b/LMS_MySql_Tables/Table_Company_Requirement.docx
@@ -106,8 +106,113 @@
         </w:drawing>
       </w:r>
     </w:p>
+    <w:p>
+      <w:r>
+        <w:rPr>
+          <w:noProof/>
+        </w:rPr>
+        <w:lastRenderedPageBreak/>
+        <w:drawing>
+          <wp:inline distT="0" distB="0" distL="0" distR="0">
+            <wp:extent cx="6720457" cy="3830128"/>
+            <wp:effectExtent l="19050" t="0" r="4193" b="0"/>
+            <wp:docPr id="5" name="Picture 7"/>
+            <wp:cNvGraphicFramePr>
+              <a:graphicFrameLocks xmlns:a="http://schemas.openxmlformats.org/drawingml/2006/main" noChangeAspect="1"/>
+            </wp:cNvGraphicFramePr>
+            <a:graphic xmlns:a="http://schemas.openxmlformats.org/drawingml/2006/main">
+              <a:graphicData uri="http://schemas.openxmlformats.org/drawingml/2006/picture">
+                <pic:pic xmlns:pic="http://schemas.openxmlformats.org/drawingml/2006/picture">
+                  <pic:nvPicPr>
+                    <pic:cNvPr id="0" name="Picture 7"/>
+                    <pic:cNvPicPr>
+                      <a:picLocks noChangeAspect="1" noChangeArrowheads="1"/>
+                    </pic:cNvPicPr>
+                  </pic:nvPicPr>
+                  <pic:blipFill>
+                    <a:blip r:embed="rId8"/>
+                    <a:srcRect/>
+                    <a:stretch>
+                      <a:fillRect/>
+                    </a:stretch>
+                  </pic:blipFill>
+                  <pic:spPr bwMode="auto">
+                    <a:xfrm>
+                      <a:off x="0" y="0"/>
+                      <a:ext cx="6728256" cy="3834573"/>
+                    </a:xfrm>
+                    <a:prstGeom prst="rect">
+                      <a:avLst/>
+                    </a:prstGeom>
+                    <a:noFill/>
+                    <a:ln w="9525">
+                      <a:noFill/>
+                      <a:miter lim="800000"/>
+                      <a:headEnd/>
+                      <a:tailEnd/>
+                    </a:ln>
+                  </pic:spPr>
+                </pic:pic>
+              </a:graphicData>
+            </a:graphic>
+          </wp:inline>
+        </w:drawing>
+      </w:r>
+    </w:p>
+    <w:p>
+      <w:r>
+        <w:rPr>
+          <w:noProof/>
+        </w:rPr>
+        <w:drawing>
+          <wp:inline distT="0" distB="0" distL="0" distR="0">
+            <wp:extent cx="6722997" cy="4019909"/>
+            <wp:effectExtent l="19050" t="0" r="1653" b="0"/>
+            <wp:docPr id="6" name="Picture 10"/>
+            <wp:cNvGraphicFramePr>
+              <a:graphicFrameLocks xmlns:a="http://schemas.openxmlformats.org/drawingml/2006/main" noChangeAspect="1"/>
+            </wp:cNvGraphicFramePr>
+            <a:graphic xmlns:a="http://schemas.openxmlformats.org/drawingml/2006/main">
+              <a:graphicData uri="http://schemas.openxmlformats.org/drawingml/2006/picture">
+                <pic:pic xmlns:pic="http://schemas.openxmlformats.org/drawingml/2006/picture">
+                  <pic:nvPicPr>
+                    <pic:cNvPr id="0" name="Picture 10"/>
+                    <pic:cNvPicPr>
+                      <a:picLocks noChangeAspect="1" noChangeArrowheads="1"/>
+                    </pic:cNvPicPr>
+                  </pic:nvPicPr>
+                  <pic:blipFill>
+                    <a:blip r:embed="rId9"/>
+                    <a:srcRect/>
+                    <a:stretch>
+                      <a:fillRect/>
+                    </a:stretch>
+                  </pic:blipFill>
+                  <pic:spPr bwMode="auto">
+                    <a:xfrm>
+                      <a:off x="0" y="0"/>
+                      <a:ext cx="6730799" cy="4024574"/>
+                    </a:xfrm>
+                    <a:prstGeom prst="rect">
+                      <a:avLst/>
+                    </a:prstGeom>
+                    <a:noFill/>
+                    <a:ln w="9525">
+                      <a:noFill/>
+                      <a:miter lim="800000"/>
+                      <a:headEnd/>
+                      <a:tailEnd/>
+                    </a:ln>
+                  </pic:spPr>
+                </pic:pic>
+              </a:graphicData>
+            </a:graphic>
+          </wp:inline>
+        </w:drawing>
+      </w:r>
+    </w:p>
     <w:sectPr>
-      <w:headerReference w:type="default" r:id="rId8"/>
+      <w:headerReference w:type="default" r:id="rId10"/>
       <w:pgSz w:w="12240" w:h="15840"/>
       <w:pgMar w:top="1440" w:right="1440" w:bottom="1440" w:left="1440" w:header="720" w:footer="720" w:gutter="0"/>
       <w:cols w:space="720"/>
@@ -567,6 +672,7 @@
   <w:rsids>
     <w:rsidRoot w:val="0095559B"/>
     <w:rsid w:val="00384257"/>
+    <w:rsid w:val="009245AD"/>
     <w:rsid w:val="0095559B"/>
   </w:rsids>
   <m:mathPr>
@@ -748,6 +854,7 @@
   <w:style w:type="paragraph" w:default="1" w:styleId="Normal">
     <w:name w:val="Normal"/>
     <w:qFormat/>
+    <w:rsid w:val="009245AD"/>
   </w:style>
   <w:style w:type="character" w:default="1" w:styleId="DefaultParagraphFont">
     <w:name w:val="Default Paragraph Font"/>

</xml_diff>